<commit_message>
update on dialogs, and continuity
</commit_message>
<xml_diff>
--- a/Story/English/Arc_1_Refined.docx
+++ b/Story/English/Arc_1_Refined.docx
@@ -2234,7 +2234,7 @@
       </w:r>
       <w:r>
         <w:rPr/>
-        <w:t xml:space="preserve"> “Two rich playboys. Two busted rides. One unheard-of detective calling the shots.”</w:t>
+        <w:t xml:space="preserve"> “Two rich boys. Two busted rides. One unheard-of detective calling the shots.”</w:t>
       </w:r>
     </w:p>
     <w:p>
@@ -2301,7 +2301,7 @@
       </w:r>
       <w:r>
         <w:rPr/>
-        <w:t xml:space="preserve"> Fey and Naya crouched behind a low wall in front of the campus arts building, night-vision scans and pastel sketches spread out.</w:t>
+        <w:t xml:space="preserve"> Fey and Naya crouched behind a low wall in front of the campus arts building.</w:t>
       </w:r>
     </w:p>
     <w:p>
@@ -2327,7 +2327,15 @@
       </w:r>
       <w:r>
         <w:rPr/>
-        <w:t xml:space="preserve"> Naya’s phone pings—fiber match confirmed from yesterday’s assault.</w:t>
+        <w:t xml:space="preserve"> Naya’s phone pings—</w:t>
+      </w:r>
+      <w:r>
+        <w:rPr/>
+        <w:t xml:space="preserve">facial recognition </w:t>
+      </w:r>
+      <w:r>
+        <w:rPr/>
+        <w:t>match confirmed from yesterday’s assault.</w:t>
       </w:r>
     </w:p>
     <w:p>
@@ -2601,7 +2609,15 @@
       </w:r>
       <w:r>
         <w:rPr/>
-        <w:t xml:space="preserve"> Naya snaps a photo of his license plate with her phone.</w:t>
+        <w:t xml:space="preserve"> Naya snaps a photo of his </w:t>
+      </w:r>
+      <w:r>
+        <w:rPr/>
+        <w:t>face</w:t>
+      </w:r>
+      <w:r>
+        <w:rPr/>
+        <w:t xml:space="preserve"> with her phone.</w:t>
       </w:r>
     </w:p>
     <w:p>
@@ -2633,7 +2649,19 @@
         <w:rPr>
           <w:rStyle w:val="Strong"/>
         </w:rPr>
-        <w:t>“With backup secured, the Pretty Detective Pact strikes again.”</w:t>
+        <w:t xml:space="preserve">“With </w:t>
+      </w:r>
+      <w:r>
+        <w:rPr>
+          <w:rStyle w:val="Strong"/>
+        </w:rPr>
+        <w:t xml:space="preserve">suspect </w:t>
+      </w:r>
+      <w:r>
+        <w:rPr>
+          <w:rStyle w:val="Strong"/>
+        </w:rPr>
+        <w:t>secured, the Pretty Detective Pact strikes again.”</w:t>
       </w:r>
     </w:p>
     <w:p>
@@ -2687,7 +2715,15 @@
       <w:r>
         <w:rPr/>
         <w:br/>
-        <w:t>A quiet campus quad at dawn, police tape fluttering. Lola’s Ducati and a squad car flank the sidewalk. Fey and Naya stand over the kneeling, handcuffed suspect.</w:t>
+        <w:t xml:space="preserve">A quiet campus </w:t>
+      </w:r>
+      <w:r>
+        <w:rPr/>
+        <w:t>in the morning</w:t>
+      </w:r>
+      <w:r>
+        <w:rPr/>
+        <w:t>, police tape fluttering. Lola’s Ducati and a squad car flank the sidewalk. Fey and Naya stand over the kneeling, handcuffed suspect.</w:t>
       </w:r>
     </w:p>
     <w:p>
@@ -2715,7 +2751,7 @@
       <w:r>
         <w:rPr/>
         <w:br/>
-        <w:t>The suspect’s defeated face, pastel-sketch evidence taped to his jacket—Naya’s handiwork.</w:t>
+        <w:t>The suspect’s defeated face, evidence taped to his jacket—Naya’s handiwork.</w:t>
       </w:r>
     </w:p>
     <w:p>
@@ -2836,7 +2872,23 @@
       </w:r>
       <w:r>
         <w:rPr/>
-        <w:t xml:space="preserve"> “Evidence’s solid, eyewitness audio.”</w:t>
+        <w:t xml:space="preserve"> “Evidence’s solid, eyewitness </w:t>
+      </w:r>
+      <w:r>
+        <w:rPr/>
+        <w:t xml:space="preserve">and </w:t>
+      </w:r>
+      <w:r>
+        <w:rPr/>
+        <w:t>audio-</w:t>
+      </w:r>
+      <w:r>
+        <w:rPr/>
+        <w:t>visual confirmed</w:t>
+      </w:r>
+      <w:r>
+        <w:rPr/>
+        <w:t>.”</w:t>
       </w:r>
     </w:p>
     <w:p>
@@ -3134,7 +3186,15 @@
       <w:r>
         <w:rPr/>
         <w:br/>
-        <w:t>– Fey in her sleek, form-fitting suit, earpiece visible, casually flipping a notebook open.</w:t>
+        <w:t xml:space="preserve">– Fey in her </w:t>
+      </w:r>
+      <w:r>
+        <w:rPr/>
+        <w:t>mini skirt</w:t>
+      </w:r>
+      <w:r>
+        <w:rPr/>
+        <w:t>, casually flipping a notebook open.</w:t>
         <w:br/>
         <w:t xml:space="preserve">– </w:t>
       </w:r>
@@ -3173,7 +3233,15 @@
       <w:r>
         <w:rPr/>
         <w:br/>
-        <w:t>– Naya, in her tailored blazer over a pastel top, holds up her sketchpad.</w:t>
+        <w:t xml:space="preserve">– Naya, in her blazer over a </w:t>
+      </w:r>
+      <w:r>
+        <w:rPr/>
+        <w:t xml:space="preserve">tank </w:t>
+      </w:r>
+      <w:r>
+        <w:rPr/>
+        <w:t>top, holds up her sketchpad.</w:t>
         <w:br/>
       </w:r>
     </w:p>
@@ -4094,7 +4162,7 @@
       </w:r>
       <w:r>
         <w:rPr/>
-        <w:t xml:space="preserve"> “That little scandal nearly destroyed our name. People still gossip in the Rotary Club!”</w:t>
+        <w:t xml:space="preserve"> “That little scandal nearly destroyed our name. People still gossip in arisan!”</w:t>
       </w:r>
     </w:p>
     <w:p>
@@ -6619,17 +6687,7 @@
       </w:r>
       <w:r>
         <w:rPr/>
-        <w:t xml:space="preserve"> are standing by the refreshment table, engaging in a conversation. The two men, in their </w:t>
-      </w:r>
-      <w:r>
-        <w:rPr>
-          <w:rStyle w:val="Strong"/>
-        </w:rPr>
-        <w:t>mid-50s</w:t>
-      </w:r>
-      <w:r>
-        <w:rPr/>
-        <w:t xml:space="preserve">, have a well-worn rivalry, one that has been present since their youth. Both are </w:t>
+        <w:t xml:space="preserve"> are standing by the refreshment table, engaging in a conversation. The two men, have a well-worn rivalry, one that has been present since their youth. Both are </w:t>
       </w:r>
       <w:r>
         <w:rPr>
@@ -6988,13 +7046,13 @@
       </w:r>
       <w:r>
         <w:rPr/>
-        <w:t xml:space="preserve"> toward the </w:t>
-      </w:r>
-      <w:r>
-        <w:rPr>
-          <w:rStyle w:val="Strong"/>
-        </w:rPr>
-        <w:t>helicopter hovering above Monas</w:t>
+        <w:t xml:space="preserve"> toward </w:t>
+      </w:r>
+      <w:r>
+        <w:rPr>
+          <w:rStyle w:val="Strong"/>
+        </w:rPr>
+        <w:t>above Monas</w:t>
       </w:r>
       <w:r>
         <w:rPr/>
@@ -7077,7 +7135,15 @@
       </w:r>
       <w:r>
         <w:rPr/>
-        <w:t xml:space="preserve"> “It could be a laser weapon. They could target from the top of Monas. You never know.”</w:t>
+        <w:t xml:space="preserve"> “It could be a laser </w:t>
+      </w:r>
+      <w:r>
+        <w:rPr/>
+        <w:t xml:space="preserve">guided </w:t>
+      </w:r>
+      <w:r>
+        <w:rPr/>
+        <w:t>weapon. They could target from the top of Monas. You never know.”</w:t>
       </w:r>
     </w:p>
     <w:p>
@@ -8435,37 +8501,7 @@
       </w:r>
       <w:r>
         <w:rPr/>
-        <w:t xml:space="preserve"> turns and takes aim again, </w:t>
-      </w:r>
-      <w:r>
-        <w:rPr>
-          <w:rStyle w:val="Strong"/>
-        </w:rPr>
-        <w:t>firing the second shot</w:t>
-      </w:r>
-      <w:r>
-        <w:rPr/>
-        <w:t xml:space="preserve">—this time hitting the </w:t>
-      </w:r>
-      <w:r>
-        <w:rPr>
-          <w:rStyle w:val="Strong"/>
-        </w:rPr>
-        <w:t>First Lady</w:t>
-      </w:r>
-      <w:r>
-        <w:rPr/>
-        <w:t xml:space="preserve">, who </w:t>
-      </w:r>
-      <w:r>
-        <w:rPr>
-          <w:rStyle w:val="Strong"/>
-        </w:rPr>
-        <w:t>falls</w:t>
-      </w:r>
-      <w:r>
-        <w:rPr/>
-        <w:t xml:space="preserve"> immediately.</w:t>
+        <w:t xml:space="preserve"> turns and takes aim again.</w:t>
         <w:br/>
         <w:t xml:space="preserve">– </w:t>
       </w:r>
@@ -8660,6 +8696,50 @@
       <w:r>
         <w:rPr/>
         <w:br/>
+        <w:t>–</w:t>
+      </w:r>
+      <w:r>
+        <w:rPr/>
+        <w:t xml:space="preserve">The shooter is </w:t>
+      </w:r>
+      <w:r>
+        <w:rPr>
+          <w:rStyle w:val="Strong"/>
+        </w:rPr>
+        <w:t>firing the second shot</w:t>
+      </w:r>
+      <w:r>
+        <w:rPr/>
+        <w:t xml:space="preserve">—this time hitting the </w:t>
+      </w:r>
+      <w:r>
+        <w:rPr>
+          <w:rStyle w:val="Strong"/>
+        </w:rPr>
+        <w:t>First Lady</w:t>
+      </w:r>
+      <w:r>
+        <w:rPr/>
+        <w:t xml:space="preserve">, who </w:t>
+      </w:r>
+      <w:r>
+        <w:rPr>
+          <w:rStyle w:val="Strong"/>
+        </w:rPr>
+        <w:t>falls</w:t>
+      </w:r>
+      <w:r>
+        <w:rPr/>
+        <w:t xml:space="preserve"> immediately.</w:t>
+      </w:r>
+    </w:p>
+    <w:p>
+      <w:pPr>
+        <w:pStyle w:val="BodyText"/>
+        <w:rPr/>
+      </w:pPr>
+      <w:r>
+        <w:rPr/>
         <w:t xml:space="preserve">– </w:t>
       </w:r>
       <w:r>
@@ -8908,17 +8988,7 @@
       </w:r>
       <w:r>
         <w:rPr/>
-        <w:t xml:space="preserve"> listens to the radio, his expression hardening. In the background, we see </w:t>
-      </w:r>
-      <w:r>
-        <w:rPr>
-          <w:rStyle w:val="Strong"/>
-        </w:rPr>
-        <w:t>Fey</w:t>
-      </w:r>
-      <w:r>
-        <w:rPr/>
-        <w:t xml:space="preserve"> and other officers preparing to move in.</w:t>
+        <w:t xml:space="preserve"> listens to the radio, his expression hardening. In the background, we see other officers preparing to move in.</w:t>
         <w:br/>
         <w:t xml:space="preserve">– </w:t>
       </w:r>
@@ -9252,7 +9322,19 @@
         <w:rPr>
           <w:rStyle w:val="Strong"/>
         </w:rPr>
-        <w:t>Chyron on TV:</w:t>
+        <w:t>C</w:t>
+      </w:r>
+      <w:r>
+        <w:rPr>
+          <w:rStyle w:val="Strong"/>
+        </w:rPr>
+        <w:t>aption</w:t>
+      </w:r>
+      <w:r>
+        <w:rPr>
+          <w:rStyle w:val="Strong"/>
+        </w:rPr>
+        <w:t xml:space="preserve"> on TV:</w:t>
       </w:r>
       <w:r>
         <w:rPr/>
@@ -9691,7 +9773,7 @@
       </w:r>
       <w:r>
         <w:rPr/>
-        <w:t xml:space="preserve"> “Elite Force, only the finest of Police, Army, Navy and Airforce.”</w:t>
+        <w:t xml:space="preserve"> “Elite Force, only the finest of Police, Army, Navy and Air force.”</w:t>
       </w:r>
     </w:p>
     <w:p>
@@ -11159,7 +11241,15 @@
       </w:r>
       <w:r>
         <w:rPr/>
-        <w:t xml:space="preserve"> “You deserve better than a Cayenne.”</w:t>
+        <w:t xml:space="preserve"> “You deserve better than a </w:t>
+      </w:r>
+      <w:r>
+        <w:rPr/>
+        <w:t>Macan</w:t>
+      </w:r>
+      <w:r>
+        <w:rPr/>
+        <w:t>.”</w:t>
       </w:r>
     </w:p>
     <w:p>
@@ -11245,10 +11335,14 @@
         <w:br/>
       </w:r>
       <w:r>
+        <w:rPr/>
+        <w:t xml:space="preserve">Elite Force </w:t>
+      </w:r>
+      <w:r>
         <w:rPr>
           <w:rStyle w:val="Emphasis"/>
         </w:rPr>
-        <w:t>Jakarta Metro Police Headquarters – night. The building stands tall and shadowed, the city lights glowing faintly in the background. A new flag is hoisted with the emblem of the elite unit.</w:t>
+        <w:t>Headquarters – night. The building stands tall and shadowed, the city lights glowing faintly in the background. A new flag is hoisted with the emblem of the elite unit.</w:t>
       </w:r>
       <w:r>
         <w:rPr/>
@@ -12864,7 +12958,15 @@
       <w:r>
         <w:rPr/>
         <w:br/>
-        <w:t>[Closer shot. Raka pushing open the heavy door of the police station building. The noise of campus life fades behind him.]</w:t>
+        <w:t xml:space="preserve">[Closer shot. Raka pushing open the heavy door of the </w:t>
+      </w:r>
+      <w:r>
+        <w:rPr/>
+        <w:t xml:space="preserve">Elite Force </w:t>
+      </w:r>
+      <w:r>
+        <w:rPr/>
+        <w:t>building. The noise of campus life fades behind him.]</w:t>
         <w:br/>
       </w:r>
       <w:r>
@@ -15270,7 +15372,19 @@
         <w:rPr>
           <w:rStyle w:val="Strong"/>
         </w:rPr>
-        <w:t>A BRIGHT YELLOW TAXI SIGN.</w:t>
+        <w:t xml:space="preserve">A BRIGHT </w:t>
+      </w:r>
+      <w:r>
+        <w:rPr>
+          <w:rStyle w:val="Strong"/>
+        </w:rPr>
+        <w:t>BLUE</w:t>
+      </w:r>
+      <w:r>
+        <w:rPr>
+          <w:rStyle w:val="Strong"/>
+        </w:rPr>
+        <w:t xml:space="preserve"> TAXI SIGN.</w:t>
       </w:r>
       <w:r>
         <w:rPr/>
@@ -16340,19 +16454,7 @@
         <w:rPr>
           <w:rStyle w:val="Strong"/>
         </w:rPr>
-        <w:t xml:space="preserve">[At an intersection, </w:t>
-      </w:r>
-      <w:r>
-        <w:rPr>
-          <w:rStyle w:val="Strong"/>
-        </w:rPr>
-        <w:t xml:space="preserve">a </w:t>
-      </w:r>
-      <w:r>
-        <w:rPr>
-          <w:rStyle w:val="Strong"/>
-        </w:rPr>
-        <w:t>police officer stopped them.  The road was restricted to odd only registration plate.  Arya’s Rimac however, is free from that restriction]</w:t>
+        <w:t>[At an intersection, a police officer stopped them.  The road was restricted to odd only registration plate.  Arya’s Rimac however, is free from that restriction]</w:t>
       </w:r>
     </w:p>
     <w:p>
@@ -17273,6 +17375,8 @@
       <w:r>
         <w:rPr>
           <w:rStyle w:val="Emphasis"/>
+          <w:b/>
+          <w:bCs/>
         </w:rPr>
         <w:t>After Credit 2</w:t>
       </w:r>
@@ -17521,13 +17625,7 @@
         <w:rPr>
           <w:rStyle w:val="Strong"/>
         </w:rPr>
-        <w:t xml:space="preserve">EPISODE 5 - </w:t>
-      </w:r>
-      <w:r>
-        <w:rPr>
-          <w:rStyle w:val="Strong"/>
-        </w:rPr>
-        <w:t>Scene: Halim Airbase – Late Morning</w:t>
+        <w:t>EPISODE 5 - Scene: Halim Airbase – Late Morning</w:t>
       </w:r>
       <w:r>
         <w:rPr/>
@@ -18434,15 +18532,7 @@
       <w:r>
         <w:rPr/>
         <w:br/>
-        <w:t xml:space="preserve">"Nothing hides a tiger better... than a jungle of </w:t>
-      </w:r>
-      <w:r>
-        <w:rPr/>
-        <w:t>weeaboos</w:t>
-      </w:r>
-      <w:r>
-        <w:rPr/>
-        <w:t>."</w:t>
+        <w:t>"Nothing hides a tiger better... than a jungle of weeaboos."</w:t>
       </w:r>
     </w:p>
     <w:p>
@@ -20697,31 +20787,7 @@
         <w:rPr>
           <w:rStyle w:val="Emphasis"/>
         </w:rPr>
-        <w:t xml:space="preserve">Dad, </w:t>
-      </w:r>
-      <w:r>
-        <w:rPr>
-          <w:rStyle w:val="Emphasis"/>
-        </w:rPr>
-        <w:t>do you know about</w:t>
-      </w:r>
-      <w:r>
-        <w:rPr>
-          <w:rStyle w:val="Emphasis"/>
-        </w:rPr>
-        <w:t xml:space="preserve"> Clean Energy thing </w:t>
-      </w:r>
-      <w:r>
-        <w:rPr>
-          <w:rStyle w:val="Emphasis"/>
-        </w:rPr>
-        <w:t>in Dubai</w:t>
-      </w:r>
-      <w:r>
-        <w:rPr>
-          <w:rStyle w:val="Emphasis"/>
-        </w:rPr>
-        <w:t>?</w:t>
+        <w:t>Dad, do you know about Clean Energy thing in Dubai?</w:t>
       </w:r>
       <w:r>
         <w:rPr/>
@@ -22098,7 +22164,15 @@
       <w:r>
         <w:rPr/>
         <w:br/>
-        <w:t>[Lola, in bank uniform but clearly not enjoying this, types slowly while muttering under her breath.]</w:t>
+        <w:t xml:space="preserve">[Lola, in </w:t>
+      </w:r>
+      <w:r>
+        <w:rPr/>
+        <w:t>girl band</w:t>
+      </w:r>
+      <w:r>
+        <w:rPr/>
+        <w:t xml:space="preserve"> uniform but clearly not enjoying this, types slowly while muttering under her breath.]</w:t>
         <w:br/>
       </w:r>
       <w:r>
@@ -22420,8 +22494,28 @@
     <w:p>
       <w:pPr>
         <w:pStyle w:val="BodyText"/>
-        <w:rPr/>
-      </w:pPr>
+        <w:rPr>
+          <w:rStyle w:val="Strong"/>
+        </w:rPr>
+      </w:pPr>
+      <w:r>
+        <w:rPr/>
+      </w:r>
+      <w:r>
+        <w:br w:type="page"/>
+      </w:r>
+    </w:p>
+    <w:p>
+      <w:pPr>
+        <w:pStyle w:val="BodyText"/>
+        <w:rPr/>
+      </w:pPr>
+      <w:r>
+        <w:rPr>
+          <w:rStyle w:val="Strong"/>
+        </w:rPr>
+        <w:t xml:space="preserve">Episode 7 </w:t>
+      </w:r>
       <w:r>
         <w:rPr>
           <w:rStyle w:val="Strong"/>
@@ -23273,7 +23367,15 @@
       <w:r>
         <w:rPr/>
         <w:br/>
-        <w:t>“Training dummies will do. This is an observation mission.”</w:t>
+        <w:t xml:space="preserve">“Training </w:t>
+      </w:r>
+      <w:r>
+        <w:rPr/>
+        <w:t>round</w:t>
+      </w:r>
+      <w:r>
+        <w:rPr/>
+        <w:t xml:space="preserve"> will do. This is an observation mission.”</w:t>
       </w:r>
     </w:p>
     <w:p>
@@ -24088,7 +24190,15 @@
       <w:r>
         <w:rPr/>
         <w:br/>
-        <w:t>[A wide shot: the missile struck the Indolux 333 engine.  Inside the plane, lights flicker. In the cockpit, panic spreads among the hijackers.]</w:t>
+        <w:t xml:space="preserve">[A wide shot: the missile struck the Indolux 333 engine.  Inside the plane, lights flicker. In the cockpit, panic spreads </w:t>
+      </w:r>
+      <w:r>
+        <w:rPr/>
+        <w:t>on</w:t>
+      </w:r>
+      <w:r>
+        <w:rPr/>
+        <w:t xml:space="preserve"> the hijacker.]</w:t>
         <w:br/>
       </w:r>
       <w:r>
@@ -24122,8 +24232,15 @@
       </w:pPr>
       <w:r>
         <w:rPr/>
-        <w:t>[Inside the Indolux 333 cockpit, the hijackers panic as alarms blare and the plane shakes from the impact.]</w:t>
-        <w:br/>
+        <w:t>[Inside the Indolux 333 cockpit, the hijacker panic as alarms blare and the plane shakes from the impact.]</w:t>
+        <w:br/>
+      </w:r>
+      <w:r>
+        <w:rPr/>
+        <w:t xml:space="preserve">Hijacker </w:t>
+      </w:r>
+      <w:r>
+        <w:rPr/>
         <w:t>Pilot</w:t>
       </w:r>
       <w:r>

</xml_diff>